<commit_message>
Added deployed project link
</commit_message>
<xml_diff>
--- a/QChat_SystemDesignDocument.docx
+++ b/QChat_SystemDesignDocument.docx
@@ -293,14 +293,17 @@
         </w:numPr>
       </w:pPr>
       <w:r>
-        <w:t xml:space="preserve">The prototype is deployed on Render.com and can be accessed at </w:t>
-      </w:r>
-      <w:hyperlink r:id="rId7">
+        <w:t>The prototype is deployed on Render.com and can be accessed at</w:t>
+      </w:r>
+      <w:r>
+        <w:t xml:space="preserve"> </w:t>
+      </w:r>
+      <w:hyperlink r:id="rId7" w:history="1">
         <w:r>
           <w:rPr>
             <w:rStyle w:val="Hyperlink"/>
           </w:rPr>
-          <w:t>qchat.render.com</w:t>
+          <w:t>https://qchat-bu1g.onrender.com</w:t>
         </w:r>
       </w:hyperlink>
       <w:r>
@@ -1708,10 +1711,7 @@
       </w:pPr>
       <w:r>
         <w:lastRenderedPageBreak/>
-        <w:t>J</w:t>
-      </w:r>
-      <w:r>
-        <w:t>WT Authentication: User authentication is implemented using JSON Web Tokens (JWT), which are securely signed and verified to ensure the authenticity of user requests.</w:t>
+        <w:t>JWT Authentication: User authentication is implemented using JSON Web Tokens (JWT), which are securely signed and verified to ensure the authenticity of user requests.</w:t>
       </w:r>
     </w:p>
     <w:p>
@@ -1727,6 +1727,22 @@
     </w:p>
     <w:p>
       <w:pPr>
+        <w:pStyle w:val="BodyText"/>
+      </w:pPr>
+      <w:r>
+        <w:t xml:space="preserve">Online deployed prototype: </w:t>
+      </w:r>
+      <w:hyperlink r:id="rId8" w:history="1">
+        <w:r>
+          <w:rPr>
+            <w:rStyle w:val="Hyperlink"/>
+          </w:rPr>
+          <w:t>https://qchat-bu1g.onrender.com</w:t>
+        </w:r>
+      </w:hyperlink>
+    </w:p>
+    <w:p>
+      <w:pPr>
         <w:pStyle w:val="Heading4"/>
       </w:pPr>
       <w:bookmarkStart w:id="38" w:name="prerequisites"/>
@@ -1783,7 +1799,7 @@
       <w:r>
         <w:t xml:space="preserve">Clone the QChat repository from </w:t>
       </w:r>
-      <w:hyperlink r:id="rId8" w:history="1">
+      <w:hyperlink r:id="rId9" w:history="1">
         <w:r>
           <w:rPr>
             <w:rStyle w:val="Hyperlink"/>
@@ -1817,16 +1833,36 @@
         </w:numPr>
       </w:pPr>
       <w:r>
-        <w:t xml:space="preserve">Navigate to the </w:t>
-      </w:r>
-      <w:r>
-        <w:rPr>
-          <w:rStyle w:val="VerbatimChar"/>
-        </w:rPr>
-        <w:t>backend</w:t>
-      </w:r>
-      <w:r>
-        <w:t xml:space="preserve"> directory.</w:t>
+        <w:t>In root directory, r</w:t>
+      </w:r>
+      <w:r>
+        <w:t xml:space="preserve">un </w:t>
+      </w:r>
+      <w:r>
+        <w:t>‘</w:t>
+      </w:r>
+      <w:proofErr w:type="spellStart"/>
+      <w:r>
+        <w:rPr>
+          <w:rStyle w:val="VerbatimChar"/>
+        </w:rPr>
+        <w:t>npm</w:t>
+      </w:r>
+      <w:proofErr w:type="spellEnd"/>
+      <w:r>
+        <w:rPr>
+          <w:rStyle w:val="VerbatimChar"/>
+        </w:rPr>
+        <w:t xml:space="preserve"> install</w:t>
+      </w:r>
+      <w:r>
+        <w:rPr>
+          <w:rStyle w:val="VerbatimChar"/>
+        </w:rPr>
+        <w:t>’</w:t>
+      </w:r>
+      <w:r>
+        <w:t xml:space="preserve"> to install backend dependencies.</w:t>
       </w:r>
     </w:p>
     <w:p>
@@ -1838,27 +1874,6 @@
         </w:numPr>
       </w:pPr>
       <w:r>
-        <w:t xml:space="preserve">Run </w:t>
-      </w:r>
-      <w:r>
-        <w:rPr>
-          <w:rStyle w:val="VerbatimChar"/>
-        </w:rPr>
-        <w:t>npm install</w:t>
-      </w:r>
-      <w:r>
-        <w:t xml:space="preserve"> to install backend dependencies.</w:t>
-      </w:r>
-    </w:p>
-    <w:p>
-      <w:pPr>
-        <w:pStyle w:val="Compact"/>
-        <w:numPr>
-          <w:ilvl w:val="1"/>
-          <w:numId w:val="33"/>
-        </w:numPr>
-      </w:pPr>
-      <w:r>
         <w:t xml:space="preserve">Create a </w:t>
       </w:r>
       <w:r>
@@ -1988,13 +2003,50 @@
         <w:t xml:space="preserve">Run </w:t>
       </w:r>
       <w:r>
-        <w:rPr>
-          <w:rStyle w:val="VerbatimChar"/>
-        </w:rPr>
-        <w:t>npm install</w:t>
+        <w:t>‘</w:t>
+      </w:r>
+      <w:proofErr w:type="spellStart"/>
+      <w:r>
+        <w:rPr>
+          <w:rStyle w:val="VerbatimChar"/>
+        </w:rPr>
+        <w:t>npm</w:t>
+      </w:r>
+      <w:proofErr w:type="spellEnd"/>
+      <w:r>
+        <w:rPr>
+          <w:rStyle w:val="VerbatimChar"/>
+        </w:rPr>
+        <w:t xml:space="preserve"> install</w:t>
+      </w:r>
+      <w:r>
+        <w:rPr>
+          <w:rStyle w:val="VerbatimChar"/>
+        </w:rPr>
+        <w:t>’</w:t>
       </w:r>
       <w:r>
         <w:t xml:space="preserve"> to install frontend dependencies.</w:t>
+      </w:r>
+    </w:p>
+    <w:p>
+      <w:pPr>
+        <w:pStyle w:val="Compact"/>
+        <w:numPr>
+          <w:ilvl w:val="1"/>
+          <w:numId w:val="35"/>
+        </w:numPr>
+      </w:pPr>
+      <w:r>
+        <w:t>Alternatively – run ‘</w:t>
+      </w:r>
+      <w:proofErr w:type="spellStart"/>
+      <w:r>
+        <w:t>npm</w:t>
+      </w:r>
+      <w:proofErr w:type="spellEnd"/>
+      <w:r>
+        <w:t xml:space="preserve"> run build’ in root directory to install all dependencies.</w:t>
       </w:r>
     </w:p>
     <w:p>
@@ -2028,16 +2080,33 @@
         <w:rPr>
           <w:rStyle w:val="VerbatimChar"/>
         </w:rPr>
-        <w:t>backend</w:t>
+        <w:t>root</w:t>
       </w:r>
       <w:r>
         <w:t xml:space="preserve"> directory, run </w:t>
       </w:r>
       <w:r>
-        <w:rPr>
-          <w:rStyle w:val="VerbatimChar"/>
-        </w:rPr>
-        <w:t>npm start</w:t>
+        <w:t>‘</w:t>
+      </w:r>
+      <w:proofErr w:type="spellStart"/>
+      <w:r>
+        <w:rPr>
+          <w:rStyle w:val="VerbatimChar"/>
+        </w:rPr>
+        <w:t>npm</w:t>
+      </w:r>
+      <w:proofErr w:type="spellEnd"/>
+      <w:r>
+        <w:rPr>
+          <w:rStyle w:val="VerbatimChar"/>
+        </w:rPr>
+        <w:t xml:space="preserve"> start</w:t>
+      </w:r>
+      <w:r>
+        <w:rPr>
+          <w:rStyle w:val="VerbatimChar"/>
+        </w:rPr>
+        <w:t>’</w:t>
       </w:r>
       <w:r>
         <w:t xml:space="preserve"> to start the Node.js server.</w:t>
@@ -2064,10 +2133,27 @@
         <w:t xml:space="preserve"> directory, run </w:t>
       </w:r>
       <w:r>
-        <w:rPr>
-          <w:rStyle w:val="VerbatimChar"/>
-        </w:rPr>
-        <w:t>npm start</w:t>
+        <w:t>‘</w:t>
+      </w:r>
+      <w:proofErr w:type="spellStart"/>
+      <w:r>
+        <w:rPr>
+          <w:rStyle w:val="VerbatimChar"/>
+        </w:rPr>
+        <w:t>npm</w:t>
+      </w:r>
+      <w:proofErr w:type="spellEnd"/>
+      <w:r>
+        <w:rPr>
+          <w:rStyle w:val="VerbatimChar"/>
+        </w:rPr>
+        <w:t xml:space="preserve"> start</w:t>
+      </w:r>
+      <w:r>
+        <w:rPr>
+          <w:rStyle w:val="VerbatimChar"/>
+        </w:rPr>
+        <w:t>’</w:t>
       </w:r>
       <w:r>
         <w:t xml:space="preserve"> to start the React frontend.</w:t>
@@ -2155,6 +2241,11 @@
       <w:r>
         <w:t xml:space="preserve"> file.</w:t>
       </w:r>
+    </w:p>
+    <w:p>
+      <w:pPr>
+        <w:pStyle w:val="Compact"/>
+      </w:pPr>
     </w:p>
     <w:p>
       <w:pPr>
@@ -2180,7 +2271,14 @@
         <w:pStyle w:val="BodyText"/>
       </w:pPr>
       <w:r>
-        <w:t>For more information, refer to the project’s GitHub repository and design documentation.</w:t>
+        <w:lastRenderedPageBreak/>
+        <w:t>For more information, refer to the project’s GitHub repository</w:t>
+      </w:r>
+      <w:r>
+        <w:t xml:space="preserve"> and README.md file</w:t>
+      </w:r>
+      <w:r>
+        <w:t>.</w:t>
       </w:r>
       <w:bookmarkEnd w:id="0"/>
       <w:bookmarkEnd w:id="1"/>

</xml_diff>